<commit_message>
update with examples about table cross-ref
</commit_message>
<xml_diff>
--- a/Doc/ms.docx
+++ b/Doc/ms.docx
@@ -155,6 +155,11 @@
       </w:r>
       <w:r>
         <w:t xml:space="preserve">(Eriksson and Ehrlén 1993, Williamson et al. 1999)</w:t>
+      </w:r>
+    </w:p>
+    <w:p>
+      <w:r>
+        <w:t xml:space="preserve">Here is the second paragraph of the introduction.</w:t>
       </w:r>
     </w:p>
     <w:p>
@@ -257,8 +262,28 @@
       </w:r>
     </w:p>
     <w:p>
-      <w:r>
-        <w:t xml:space="preserve">Insert tables:</w:t>
+      <w:pPr>
+        <w:pStyle w:val="Heading4"/>
+      </w:pPr>
+      <w:bookmarkStart w:id="24" w:name="insert-tables-by-kable-in-knitr-package-in-r"/>
+      <w:bookmarkEnd w:id="24"/>
+      <w:r>
+        <w:t xml:space="preserve">Insert tables by</w:t>
+      </w:r>
+      <w:r>
+        <w:t xml:space="preserve"> </w:t>
+      </w:r>
+      <w:r>
+        <w:rPr>
+          <w:rStyle w:val="VerbatimChar"/>
+        </w:rPr>
+        <w:t xml:space="preserve">kable</w:t>
+      </w:r>
+      <w:r>
+        <w:t xml:space="preserve"> </w:t>
+      </w:r>
+      <w:r>
+        <w:t xml:space="preserve">in knitr package in R</w:t>
       </w:r>
     </w:p>
     <w:tbl>
@@ -402,7 +427,420 @@
     </w:tbl>
     <w:p>
       <w:r>
-        <w:t xml:space="preserve">Or put results inline, e.g. the mean species richness is 28.</w:t>
+        <w:t xml:space="preserve">Put results inline, e.g. the mean species richness is 28.</w:t>
+      </w:r>
+    </w:p>
+    <w:p>
+      <w:pPr>
+        <w:pStyle w:val="Heading4"/>
+      </w:pPr>
+      <w:bookmarkStart w:id="25" w:name="insert-tables-by-xtable-package-in-r"/>
+      <w:bookmarkEnd w:id="25"/>
+      <w:r>
+        <w:t xml:space="preserve">Insert tables by</w:t>
+      </w:r>
+      <w:r>
+        <w:t xml:space="preserve"> </w:t>
+      </w:r>
+      <w:r>
+        <w:rPr>
+          <w:rStyle w:val="VerbatimChar"/>
+        </w:rPr>
+        <w:t xml:space="preserve">xtable</w:t>
+      </w:r>
+      <w:r>
+        <w:t xml:space="preserve"> </w:t>
+      </w:r>
+      <w:r>
+        <w:t xml:space="preserve">package in R</w:t>
+      </w:r>
+    </w:p>
+    <w:p>
+      <w:r>
+        <w:t xml:space="preserve">Show as Table.</w:t>
+      </w:r>
+      <w:r>
+        <w:t xml:space="preserve"> </w:t>
+      </w:r>
+      <w:r>
+        <w:t xml:space="preserve">:</w:t>
+      </w:r>
+    </w:p>
+    <w:p>
+      <w:pPr>
+        <w:pStyle w:val="Heading4"/>
+      </w:pPr>
+      <w:bookmarkStart w:id="26" w:name="insert-tables-by-hand"/>
+      <w:bookmarkEnd w:id="26"/>
+      <w:r>
+        <w:t xml:space="preserve">Insert tables by hand</w:t>
+      </w:r>
+    </w:p>
+    <w:p>
+      <w:r>
+        <w:t xml:space="preserve">Show as Table.</w:t>
+      </w:r>
+      <w:r>
+        <w:t xml:space="preserve"> </w:t>
+      </w:r>
+      <w:r>
+        <w:t xml:space="preserve">:</w:t>
+      </w:r>
+    </w:p>
+    <w:tbl>
+      <w:tblPr>
+        <w:tblStyle w:val="TableNormal"/>
+        <w:tblW w:type="pct" w:w="0.0"/>
+        <w:tblCaption w:val="Caption here. "/>
+      </w:tblPr>
+      <w:tblGrid/>
+      <w:tr>
+        <w:tc>
+          <w:tcPr>
+            <w:tcBorders>
+              <w:bottom w:val="single"/>
+            </w:tcBorders>
+            <w:vAlign w:val="bottom"/>
+          </w:tcPr>
+          <w:p>
+            <w:pPr>
+              <w:pStyle w:val="Compact"/>
+              <w:jc w:val="left"/>
+            </w:pPr>
+            <w:r>
+              <w:t xml:space="preserve">Col A</w:t>
+            </w:r>
+          </w:p>
+        </w:tc>
+        <w:tc>
+          <w:tcPr>
+            <w:tcBorders>
+              <w:bottom w:val="single"/>
+            </w:tcBorders>
+            <w:vAlign w:val="bottom"/>
+          </w:tcPr>
+          <w:p>
+            <w:pPr>
+              <w:pStyle w:val="Compact"/>
+              <w:jc w:val="left"/>
+            </w:pPr>
+            <w:r>
+              <w:t xml:space="preserve">Col B</w:t>
+            </w:r>
+          </w:p>
+        </w:tc>
+        <w:tc>
+          <w:tcPr>
+            <w:tcBorders>
+              <w:bottom w:val="single"/>
+            </w:tcBorders>
+            <w:vAlign w:val="bottom"/>
+          </w:tcPr>
+          <w:p>
+            <w:pPr>
+              <w:pStyle w:val="Compact"/>
+              <w:jc w:val="left"/>
+            </w:pPr>
+            <w:r>
+              <w:t xml:space="preserve">Col C</w:t>
+            </w:r>
+          </w:p>
+        </w:tc>
+        <w:tc>
+          <w:tcPr>
+            <w:tcBorders>
+              <w:bottom w:val="single"/>
+            </w:tcBorders>
+            <w:vAlign w:val="bottom"/>
+          </w:tcPr>
+          <w:p>
+            <w:pPr>
+              <w:pStyle w:val="Compact"/>
+              <w:jc w:val="left"/>
+            </w:pPr>
+            <w:r>
+              <w:t xml:space="preserve">Col D</w:t>
+            </w:r>
+          </w:p>
+        </w:tc>
+      </w:tr>
+      <w:tr>
+        <w:tc>
+          <w:p>
+            <w:pPr>
+              <w:pStyle w:val="Compact"/>
+              <w:jc w:val="left"/>
+            </w:pPr>
+            <w:r>
+              <w:t xml:space="preserve">row 1</w:t>
+            </w:r>
+          </w:p>
+        </w:tc>
+        <w:tc>
+          <w:p>
+            <w:pPr>
+              <w:pStyle w:val="Compact"/>
+              <w:jc w:val="left"/>
+            </w:pPr>
+            <w:r>
+              <w:t xml:space="preserve">190</w:t>
+            </w:r>
+          </w:p>
+        </w:tc>
+        <w:tc>
+          <w:p>
+            <w:pPr>
+              <w:pStyle w:val="Compact"/>
+              <w:jc w:val="left"/>
+            </w:pPr>
+            <m:oMath>
+              <m:r>
+                <m:rPr>
+                  <m:sty m:val="p"/>
+                </m:rPr>
+                <m:t>112</m:t>
+              </m:r>
+              <m:r>
+                <m:rPr>
+                  <m:sty m:val="p"/>
+                </m:rPr>
+                <m:t>±</m:t>
+              </m:r>
+              <m:r>
+                <m:rPr>
+                  <m:sty m:val="p"/>
+                </m:rPr>
+                <m:t>2</m:t>
+              </m:r>
+            </m:oMath>
+          </w:p>
+        </w:tc>
+        <w:tc>
+          <w:p>
+            <w:pPr>
+              <w:pStyle w:val="Compact"/>
+              <w:jc w:val="left"/>
+            </w:pPr>
+            <m:oMath>
+              <m:r>
+                <m:rPr>
+                  <m:sty m:val="p"/>
+                </m:rPr>
+                <m:t>233</m:t>
+              </m:r>
+              <m:r>
+                <m:rPr>
+                  <m:sty m:val="p"/>
+                </m:rPr>
+                <m:t>±</m:t>
+              </m:r>
+              <m:r>
+                <m:rPr>
+                  <m:sty m:val="p"/>
+                </m:rPr>
+                <m:t>3</m:t>
+              </m:r>
+            </m:oMath>
+          </w:p>
+        </w:tc>
+      </w:tr>
+      <w:tr>
+        <w:tc>
+          <w:p>
+            <w:pPr>
+              <w:pStyle w:val="Compact"/>
+              <w:jc w:val="left"/>
+            </w:pPr>
+            <m:oMath>
+              <m:r>
+                <m:rPr>
+                  <m:sty m:val="p"/>
+                </m:rPr>
+                <m:t>η</m:t>
+              </m:r>
+            </m:oMath>
+          </w:p>
+        </w:tc>
+        <w:tc>
+          <w:p>
+            <w:pPr>
+              <w:pStyle w:val="Compact"/>
+              <w:jc w:val="left"/>
+            </w:pPr>
+            <w:r>
+              <w:t xml:space="preserve">0.13</w:t>
+            </w:r>
+          </w:p>
+        </w:tc>
+        <w:tc>
+          <w:p>
+            <w:pPr>
+              <w:pStyle w:val="Compact"/>
+              <w:jc w:val="left"/>
+            </w:pPr>
+            <w:r>
+              <w:t xml:space="preserve">0.12</w:t>
+            </w:r>
+          </w:p>
+        </w:tc>
+        <w:tc>
+          <w:p>
+            <w:pPr>
+              <w:pStyle w:val="Compact"/>
+              <w:jc w:val="left"/>
+            </w:pPr>
+            <w:r>
+              <w:t xml:space="preserve">0.12</w:t>
+            </w:r>
+          </w:p>
+        </w:tc>
+      </w:tr>
+      <w:tr>
+        <w:tc>
+          <w:p>
+            <w:pPr>
+              <w:pStyle w:val="Compact"/>
+              <w:jc w:val="left"/>
+            </w:pPr>
+            <m:oMath>
+              <m:sSup>
+                <m:e>
+                  <m:r>
+                    <m:rPr>
+                      <m:sty m:val="p"/>
+                    </m:rPr>
+                    <m:t>η</m:t>
+                  </m:r>
+                </m:e>
+                <m:sup>
+                  <m:r>
+                    <m:rPr>
+                      <m:sty m:val="p"/>
+                    </m:rPr>
+                    <m:t>2</m:t>
+                  </m:r>
+                </m:sup>
+              </m:sSup>
+            </m:oMath>
+          </w:p>
+        </w:tc>
+        <w:tc>
+          <w:p>
+            <w:pPr>
+              <w:pStyle w:val="Compact"/>
+              <w:jc w:val="left"/>
+            </w:pPr>
+            <w:r>
+              <w:t xml:space="preserve">0.14</w:t>
+            </w:r>
+          </w:p>
+        </w:tc>
+        <w:tc>
+          <w:p>
+            <w:pPr>
+              <w:pStyle w:val="Compact"/>
+              <w:jc w:val="left"/>
+            </w:pPr>
+            <w:r>
+              <w:t xml:space="preserve">0.13</w:t>
+            </w:r>
+          </w:p>
+        </w:tc>
+        <w:tc>
+          <w:p>
+            <w:pPr>
+              <w:pStyle w:val="Compact"/>
+              <w:jc w:val="left"/>
+            </w:pPr>
+            <w:r>
+              <w:t xml:space="preserve">0.50</w:t>
+            </w:r>
+          </w:p>
+        </w:tc>
+      </w:tr>
+      <w:tr>
+        <w:tc>
+          <w:p>
+            <w:pPr>
+              <w:pStyle w:val="Compact"/>
+              <w:jc w:val="left"/>
+            </w:pPr>
+            <m:oMath>
+              <m:sSup>
+                <m:e>
+                  <m:r>
+                    <m:rPr>
+                      <m:sty m:val="p"/>
+                    </m:rPr>
+                    <m:t>η</m:t>
+                  </m:r>
+                </m:e>
+                <m:sup>
+                  <m:r>
+                    <m:rPr>
+                      <m:sty m:val="p"/>
+                    </m:rPr>
+                    <m:t>3</m:t>
+                  </m:r>
+                </m:sup>
+              </m:sSup>
+            </m:oMath>
+          </w:p>
+        </w:tc>
+        <w:tc>
+          <w:p>
+            <w:pPr>
+              <w:pStyle w:val="Compact"/>
+              <w:jc w:val="left"/>
+            </w:pPr>
+            <w:r>
+              <w:t xml:space="preserve">0.15</w:t>
+            </w:r>
+          </w:p>
+        </w:tc>
+        <w:tc>
+          <w:p>
+            <w:pPr>
+              <w:pStyle w:val="Compact"/>
+              <w:jc w:val="left"/>
+            </w:pPr>
+            <w:r>
+              <w:t xml:space="preserve">0.31</w:t>
+            </w:r>
+          </w:p>
+        </w:tc>
+        <w:tc>
+          <w:p>
+            <w:pPr>
+              <w:pStyle w:val="Compact"/>
+              <w:jc w:val="left"/>
+            </w:pPr>
+            <w:r>
+              <w:t xml:space="preserve">0.52</w:t>
+            </w:r>
+          </w:p>
+        </w:tc>
+      </w:tr>
+    </w:tbl>
+    <w:p>
+      <w:pPr>
+        <w:pStyle w:val="TableCaption"/>
+      </w:pPr>
+      <w:r>
+        <w:t xml:space="preserve">Caption here.</w:t>
+      </w:r>
+      <w:r>
+        <w:t xml:space="preserve"> </w:t>
+      </w:r>
+    </w:p>
+    <w:p>
+      <w:pPr>
+        <w:pStyle w:val="Heading4"/>
+      </w:pPr>
+      <w:bookmarkStart w:id="27" w:name="figures"/>
+      <w:bookmarkEnd w:id="27"/>
+      <w:r>
+        <w:t xml:space="preserve">Figures</w:t>
       </w:r>
     </w:p>
     <w:p>
@@ -434,7 +872,7 @@
                     </pic:cNvPicPr>
                   </pic:nvPicPr>
                   <pic:blipFill>
-                    <a:blip r:embed="rId24"/>
+                    <a:blip r:embed="rId28"/>
                     <a:stretch>
                       <a:fillRect/>
                     </a:stretch>
@@ -474,8 +912,8 @@
       <w:pPr>
         <w:pStyle w:val="Heading1"/>
       </w:pPr>
-      <w:bookmarkStart w:id="25" w:name="references"/>
-      <w:bookmarkEnd w:id="25"/>
+      <w:bookmarkStart w:id="29" w:name="references"/>
+      <w:bookmarkEnd w:id="29"/>
       <w:r>
         <w:t xml:space="preserve">References</w:t>
       </w:r>
@@ -605,7 +1043,7 @@
     </w:lvl>
   </w:abstractNum>
   <w:abstractNum w:abstractNumId="990">
-    <w:nsid w:val="d0034bbe"/>
+    <w:nsid w:val="cfb46e85"/>
     <w:multiLevelType w:val="multilevel"/>
     <w:lvl w:ilvl="0">
       <w:numFmt w:val="bullet"/>

</xml_diff>

<commit_message>
update with bookdown package
</commit_message>
<xml_diff>
--- a/Doc/ms.docx
+++ b/Doc/ms.docx
@@ -7,25 +7,33 @@
         <w:pStyle w:val="Title"/>
       </w:pPr>
       <w:r>
-        <w:t xml:space="preserve">Relationships</w:t>
-      </w:r>
-      <w:r>
-        <w:t xml:space="preserve"> </w:t>
-      </w:r>
-      <w:r>
-        <w:t xml:space="preserve">between</w:t>
-      </w:r>
-      <w:r>
-        <w:t xml:space="preserve"> </w:t>
-      </w:r>
-      <w:r>
-        <w:t xml:space="preserve">environmental</w:t>
-      </w:r>
-      <w:r>
-        <w:t xml:space="preserve"> </w:t>
-      </w:r>
-      <w:r>
-        <w:t xml:space="preserve">variabels</w:t>
+        <w:t xml:space="preserve">Your</w:t>
+      </w:r>
+      <w:r>
+        <w:t xml:space="preserve"> </w:t>
+      </w:r>
+      <w:r>
+        <w:t xml:space="preserve">Awesome</w:t>
+      </w:r>
+      <w:r>
+        <w:t xml:space="preserve"> </w:t>
+      </w:r>
+      <w:r>
+        <w:t xml:space="preserve">Title</w:t>
+      </w:r>
+    </w:p>
+    <w:p>
+      <w:pPr>
+        <w:pStyle w:val="Author"/>
+      </w:pPr>
+      <w:r>
+        <w:t xml:space="preserve">Author</w:t>
+      </w:r>
+      <w:r>
+        <w:t xml:space="preserve"> </w:t>
+      </w:r>
+      <w:r>
+        <w:t xml:space="preserve">One</w:t>
       </w:r>
       <w:r>
         <w:t xml:space="preserve"> </w:t>
@@ -37,39 +45,13 @@
         <w:t xml:space="preserve"> </w:t>
       </w:r>
       <w:r>
-        <w:t xml:space="preserve">species</w:t>
-      </w:r>
-      <w:r>
-        <w:t xml:space="preserve"> </w:t>
-      </w:r>
-      <w:r>
-        <w:t xml:space="preserve">richness</w:t>
-      </w:r>
-    </w:p>
-    <w:p>
-      <w:pPr>
-        <w:pStyle w:val="Author"/>
-      </w:pPr>
-      <w:r>
-        <w:t xml:space="preserve">D.</w:t>
-      </w:r>
-      <w:r>
-        <w:t xml:space="preserve"> </w:t>
-      </w:r>
-      <w:r>
-        <w:t xml:space="preserve">Li</w:t>
-      </w:r>
-      <w:r>
-        <w:t xml:space="preserve"> </w:t>
-      </w:r>
-      <w:r>
-        <w:t xml:space="preserve">D.</w:t>
-      </w:r>
-      <w:r>
-        <w:t xml:space="preserve"> </w:t>
-      </w:r>
-      <w:r>
-        <w:t xml:space="preserve">Waller</w:t>
+        <w:t xml:space="preserve">Author</w:t>
+      </w:r>
+      <w:r>
+        <w:t xml:space="preserve"> </w:t>
+      </w:r>
+      <w:r>
+        <w:t xml:space="preserve">Two</w:t>
       </w:r>
     </w:p>
     <w:p>
@@ -77,25 +59,19 @@
         <w:pStyle w:val="Date"/>
       </w:pPr>
       <w:r>
-        <w:t xml:space="preserve">Working</w:t>
-      </w:r>
-      <w:r>
-        <w:t xml:space="preserve"> </w:t>
-      </w:r>
-      <w:r>
-        <w:t xml:space="preserve">paper</w:t>
-      </w:r>
-      <w:r>
-        <w:t xml:space="preserve"> </w:t>
-      </w:r>
-      <w:r>
-        <w:t xml:space="preserve">--</w:t>
-      </w:r>
-      <w:r>
-        <w:t xml:space="preserve"> </w:t>
-      </w:r>
-    </w:p>
-    <w:p>
+        <w:t xml:space="preserve">2017-02-28</w:t>
+      </w:r>
+      <w:r>
+        <w:t xml:space="preserve"> </w:t>
+      </w:r>
+      <w:r>
+        <w:t xml:space="preserve">12:53:19</w:t>
+      </w:r>
+    </w:p>
+    <w:p>
+      <w:pPr>
+        <w:pStyle w:val="FirstParagraph"/>
+      </w:pPr>
       <w:r>
         <w:rPr>
           <w:b/>
@@ -107,6 +83,9 @@
       </w:r>
     </w:p>
     <w:p>
+      <w:pPr>
+        <w:pStyle w:val="BodyText"/>
+      </w:pPr>
       <w:r>
         <w:rPr>
           <w:b/>
@@ -117,7 +96,11 @@
         <w:t xml:space="preserve">: Your awesome abstract here.</w:t>
       </w:r>
     </w:p>
-    <w:p/>
+    <w:p>
+      <w:pPr>
+        <w:pStyle w:val="BodyText"/>
+      </w:pPr>
+    </w:p>
     <w:p>
       <w:pPr>
         <w:pStyle w:val="Heading1"/>
@@ -129,6 +112,9 @@
       </w:r>
     </w:p>
     <w:p>
+      <w:pPr>
+        <w:pStyle w:val="FirstParagraph"/>
+      </w:pPr>
       <w:r>
         <w:t xml:space="preserve">Here is your introduction. It should describe clearly the rationale for the study being done and the previous work related with the study. It should also tell readers about your specific hypothese/questions being addressed. Citations will be like this</w:t>
       </w:r>
@@ -136,7 +122,21 @@
         <w:t xml:space="preserve"> </w:t>
       </w:r>
       <w:r>
-        <w:t xml:space="preserve">(Adair et al. 2010)</w:t>
+        <w:t xml:space="preserve">(Adair et al.</w:t>
+      </w:r>
+      <w:r>
+        <w:t xml:space="preserve"> </w:t>
+      </w:r>
+      <w:hyperlink w:anchor="ref-adair_single-pool_2010">
+        <w:r>
+          <w:rPr>
+            <w:rStyle w:val="Hyperlink"/>
+          </w:rPr>
+          <w:t xml:space="preserve">2010</w:t>
+        </w:r>
+      </w:hyperlink>
+      <w:r>
+        <w:t xml:space="preserve">)</w:t>
       </w:r>
       <w:r>
         <w:t xml:space="preserve">, or</w:t>
@@ -145,7 +145,21 @@
         <w:t xml:space="preserve"> </w:t>
       </w:r>
       <w:r>
-        <w:t xml:space="preserve">(e.g., Clark and Tilman 2008)</w:t>
+        <w:t xml:space="preserve">(e.g., Clark and Tilman</w:t>
+      </w:r>
+      <w:r>
+        <w:t xml:space="preserve"> </w:t>
+      </w:r>
+      <w:hyperlink w:anchor="ref-clark_loss_2008">
+        <w:r>
+          <w:rPr>
+            <w:rStyle w:val="Hyperlink"/>
+          </w:rPr>
+          <w:t xml:space="preserve">2008</w:t>
+        </w:r>
+      </w:hyperlink>
+      <w:r>
+        <w:t xml:space="preserve">)</w:t>
       </w:r>
       <w:r>
         <w:t xml:space="preserve">, or</w:t>
@@ -154,10 +168,41 @@
         <w:t xml:space="preserve"> </w:t>
       </w:r>
       <w:r>
-        <w:t xml:space="preserve">(Eriksson and Ehrlén 1993, Williamson et al. 1999)</w:t>
-      </w:r>
-    </w:p>
-    <w:p>
+        <w:t xml:space="preserve">(Eriksson and Ehrlén</w:t>
+      </w:r>
+      <w:r>
+        <w:t xml:space="preserve"> </w:t>
+      </w:r>
+      <w:hyperlink w:anchor="ref-eriksson_seed_1993">
+        <w:r>
+          <w:rPr>
+            <w:rStyle w:val="Hyperlink"/>
+          </w:rPr>
+          <w:t xml:space="preserve">1993</w:t>
+        </w:r>
+      </w:hyperlink>
+      <w:r>
+        <w:t xml:space="preserve">, Williamson et al.</w:t>
+      </w:r>
+      <w:r>
+        <w:t xml:space="preserve"> </w:t>
+      </w:r>
+      <w:hyperlink w:anchor="ref-williamson_dissolved_1999">
+        <w:r>
+          <w:rPr>
+            <w:rStyle w:val="Hyperlink"/>
+          </w:rPr>
+          <w:t xml:space="preserve">1999</w:t>
+        </w:r>
+      </w:hyperlink>
+      <w:r>
+        <w:t xml:space="preserve">)</w:t>
+      </w:r>
+    </w:p>
+    <w:p>
+      <w:pPr>
+        <w:pStyle w:val="BodyText"/>
+      </w:pPr>
       <w:r>
         <w:t xml:space="preserve">Here is the second paragraph of the introduction.</w:t>
       </w:r>
@@ -173,6 +218,9 @@
       </w:r>
     </w:p>
     <w:p>
+      <w:pPr>
+        <w:pStyle w:val="FirstParagraph"/>
+      </w:pPr>
       <w:r>
         <w:t xml:space="preserve">Here is the method section. You can include equations easily. For inline equations, use</w:t>
       </w:r>
@@ -187,63 +235,33 @@
           <m:t>var</m:t>
         </m:r>
         <m:r>
-          <m:rPr>
-            <m:sty m:val="p"/>
-          </m:rPr>
           <m:t>(</m:t>
         </m:r>
         <m:r>
-          <m:rPr>
-            <m:sty m:val="p"/>
-          </m:rPr>
           <m:t>X</m:t>
         </m:r>
         <m:r>
-          <m:rPr>
-            <m:sty m:val="p"/>
-          </m:rPr>
           <m:t>)</m:t>
         </m:r>
         <m:r>
-          <m:rPr>
-            <m:sty m:val="p"/>
-          </m:rPr>
           <m:t>=</m:t>
         </m:r>
         <m:r>
-          <m:rPr>
-            <m:sty m:val="p"/>
-          </m:rPr>
           <m:t>p</m:t>
         </m:r>
         <m:r>
-          <m:rPr>
-            <m:sty m:val="p"/>
-          </m:rPr>
           <m:t>(</m:t>
         </m:r>
         <m:r>
-          <m:rPr>
-            <m:sty m:val="p"/>
-          </m:rPr>
           <m:t>1</m:t>
         </m:r>
         <m:r>
-          <m:rPr>
-            <m:sty m:val="p"/>
-          </m:rPr>
           <m:t>−</m:t>
         </m:r>
         <m:r>
-          <m:rPr>
-            <m:sty m:val="p"/>
-          </m:rPr>
           <m:t>p</m:t>
         </m:r>
         <m:r>
-          <m:rPr>
-            <m:sty m:val="p"/>
-          </m:rPr>
           <m:t>)</m:t>
         </m:r>
       </m:oMath>
@@ -253,6 +271,54 @@
     </w:p>
     <w:p>
       <w:pPr>
+        <w:pStyle w:val="BodyText"/>
+      </w:pPr>
+      <m:oMathPara>
+        <m:oMathParaPr>
+          <m:jc m:val="center"/>
+        </m:oMathParaPr>
+        <m:oMath>
+          <m:r>
+            <m:rPr>
+              <m:sty m:val="p"/>
+            </m:rPr>
+            <m:t>var</m:t>
+          </m:r>
+          <m:r>
+            <m:t>(</m:t>
+          </m:r>
+          <m:r>
+            <m:t>X</m:t>
+          </m:r>
+          <m:r>
+            <m:t>)</m:t>
+          </m:r>
+          <m:r>
+            <m:t>=</m:t>
+          </m:r>
+          <m:r>
+            <m:t>p</m:t>
+          </m:r>
+          <m:r>
+            <m:t>(</m:t>
+          </m:r>
+          <m:r>
+            <m:t>1</m:t>
+          </m:r>
+          <m:r>
+            <m:t>−</m:t>
+          </m:r>
+          <m:r>
+            <m:t>p</m:t>
+          </m:r>
+          <m:r>
+            <m:t>)</m:t>
+          </m:r>
+        </m:oMath>
+      </m:oMathPara>
+    </w:p>
+    <w:p>
+      <w:pPr>
         <w:pStyle w:val="Heading2"/>
       </w:pPr>
       <w:bookmarkStart w:id="23" w:name="results"/>
@@ -265,8 +331,16 @@
       <w:pPr>
         <w:pStyle w:val="Heading4"/>
       </w:pPr>
-      <w:bookmarkStart w:id="24" w:name="insert-tables-by-kable-in-knitr-package-in-r"/>
+      <w:bookmarkStart w:id="24" w:name="tables"/>
       <w:bookmarkEnd w:id="24"/>
+      <w:r>
+        <w:t xml:space="preserve">Tables</w:t>
+      </w:r>
+    </w:p>
+    <w:p>
+      <w:pPr>
+        <w:pStyle w:val="FirstParagraph"/>
+      </w:pPr>
       <w:r>
         <w:t xml:space="preserve">Insert tables by</w:t>
       </w:r>
@@ -283,16 +357,38 @@
         <w:t xml:space="preserve"> </w:t>
       </w:r>
       <w:r>
-        <w:t xml:space="preserve">in knitr package in R</w:t>
+        <w:t xml:space="preserve">in knitr package in R. Then cross-reference it back with: see Table</w:t>
+      </w:r>
+      <w:r>
+        <w:t xml:space="preserve"> </w:t>
+      </w:r>
+      <w:r>
+        <w:t xml:space="preserve">1</w:t>
+      </w:r>
+      <w:r>
+        <w:t xml:space="preserve">.</w:t>
+      </w:r>
+    </w:p>
+    <w:p>
+      <w:pPr>
+        <w:pStyle w:val="TableCaption"/>
+      </w:pPr>
+      <w:r>
+        <w:t xml:space="preserve">Table 1 Caption here.</w:t>
       </w:r>
     </w:p>
     <w:tbl>
       <w:tblPr>
         <w:tblStyle w:val="TableNormal"/>
         <w:tblW w:type="pct" w:w="0.0"/>
+        <w:tblLook w:firstRow="1"/>
+        <w:tblCaption w:val="Table 1 Caption here."/>
       </w:tblPr>
       <w:tblGrid/>
       <w:tr>
+        <w:trPr>
+          <w:cnfStyle w:firstRow="1"/>
+        </w:trPr>
         <w:tc>
           <w:tcPr>
             <w:tcBorders>
@@ -426,6 +522,9 @@
       </w:tr>
     </w:tbl>
     <w:p>
+      <w:pPr>
+        <w:pStyle w:val="BodyText"/>
+      </w:pPr>
       <w:r>
         <w:t xml:space="preserve">Put results inline, e.g. the mean species richness is 28.</w:t>
       </w:r>
@@ -456,6 +555,9 @@
       </w:r>
     </w:p>
     <w:p>
+      <w:pPr>
+        <w:pStyle w:val="FirstParagraph"/>
+      </w:pPr>
       <w:r>
         <w:t xml:space="preserve">Show as Table.</w:t>
       </w:r>
@@ -477,6 +579,9 @@
       </w:r>
     </w:p>
     <w:p>
+      <w:pPr>
+        <w:pStyle w:val="FirstParagraph"/>
+      </w:pPr>
       <w:r>
         <w:t xml:space="preserve">Show as Table.</w:t>
       </w:r>
@@ -484,17 +589,32 @@
         <w:t xml:space="preserve"> </w:t>
       </w:r>
       <w:r>
+        <w:t xml:space="preserve">2</w:t>
+      </w:r>
+      <w:r>
         <w:t xml:space="preserve">:</w:t>
+      </w:r>
+    </w:p>
+    <w:p>
+      <w:pPr>
+        <w:pStyle w:val="TableCaption"/>
+      </w:pPr>
+      <w:r>
+        <w:t xml:space="preserve">(#tab:byhand) Caption here.</w:t>
       </w:r>
     </w:p>
     <w:tbl>
       <w:tblPr>
         <w:tblStyle w:val="TableNormal"/>
         <w:tblW w:type="pct" w:w="0.0"/>
-        <w:tblCaption w:val="Caption here. "/>
+        <w:tblLook w:firstRow="1"/>
+        <w:tblCaption w:val="(#tab:byhand) Caption here."/>
       </w:tblPr>
       <w:tblGrid/>
       <w:tr>
+        <w:trPr>
+          <w:cnfStyle w:firstRow="1"/>
+        </w:trPr>
         <w:tc>
           <w:tcPr>
             <w:tcBorders>
@@ -595,21 +715,12 @@
             </w:pPr>
             <m:oMath>
               <m:r>
-                <m:rPr>
-                  <m:sty m:val="p"/>
-                </m:rPr>
                 <m:t>112</m:t>
               </m:r>
               <m:r>
-                <m:rPr>
-                  <m:sty m:val="p"/>
-                </m:rPr>
                 <m:t>±</m:t>
               </m:r>
               <m:r>
-                <m:rPr>
-                  <m:sty m:val="p"/>
-                </m:rPr>
                 <m:t>2</m:t>
               </m:r>
             </m:oMath>
@@ -623,21 +734,12 @@
             </w:pPr>
             <m:oMath>
               <m:r>
-                <m:rPr>
-                  <m:sty m:val="p"/>
-                </m:rPr>
                 <m:t>233</m:t>
               </m:r>
               <m:r>
-                <m:rPr>
-                  <m:sty m:val="p"/>
-                </m:rPr>
                 <m:t>±</m:t>
               </m:r>
               <m:r>
-                <m:rPr>
-                  <m:sty m:val="p"/>
-                </m:rPr>
                 <m:t>3</m:t>
               </m:r>
             </m:oMath>
@@ -653,9 +755,6 @@
             </w:pPr>
             <m:oMath>
               <m:r>
-                <m:rPr>
-                  <m:sty m:val="p"/>
-                </m:rPr>
                 <m:t>η</m:t>
               </m:r>
             </m:oMath>
@@ -706,17 +805,11 @@
               <m:sSup>
                 <m:e>
                   <m:r>
-                    <m:rPr>
-                      <m:sty m:val="p"/>
-                    </m:rPr>
                     <m:t>η</m:t>
                   </m:r>
                 </m:e>
                 <m:sup>
                   <m:r>
-                    <m:rPr>
-                      <m:sty m:val="p"/>
-                    </m:rPr>
                     <m:t>2</m:t>
                   </m:r>
                 </m:sup>
@@ -769,17 +862,11 @@
               <m:sSup>
                 <m:e>
                   <m:r>
-                    <m:rPr>
-                      <m:sty m:val="p"/>
-                    </m:rPr>
                     <m:t>η</m:t>
                   </m:r>
                 </m:e>
                 <m:sup>
                   <m:r>
-                    <m:rPr>
-                      <m:sty m:val="p"/>
-                    </m:rPr>
                     <m:t>3</m:t>
                   </m:r>
                 </m:sup>
@@ -824,17 +911,6 @@
     </w:tbl>
     <w:p>
       <w:pPr>
-        <w:pStyle w:val="TableCaption"/>
-      </w:pPr>
-      <w:r>
-        <w:t xml:space="preserve">Caption here.</w:t>
-      </w:r>
-      <w:r>
-        <w:t xml:space="preserve"> </w:t>
-      </w:r>
-    </w:p>
-    <w:p>
-      <w:pPr>
         <w:pStyle w:val="Heading4"/>
       </w:pPr>
       <w:bookmarkStart w:id="27" w:name="figures"/>
@@ -844,29 +920,37 @@
       </w:r>
     </w:p>
     <w:p>
-      <w:r>
-        <w:t xml:space="preserve">How about figures? We illustrate this in Fig.</w:t>
-      </w:r>
-      <w:r>
-        <w:t xml:space="preserve"> </w:t>
+      <w:pPr>
+        <w:pStyle w:val="FirstParagraph"/>
+      </w:pPr>
+      <w:r>
+        <w:t xml:space="preserve">Insert figure by code chunk. And cross-ref it back as Figure</w:t>
+      </w:r>
+      <w:r>
+        <w:t xml:space="preserve"> </w:t>
+      </w:r>
+      <w:r>
+        <w:t xml:space="preserve">1</w:t>
       </w:r>
       <w:r>
         <w:t xml:space="preserve">.</w:t>
       </w:r>
     </w:p>
-    <w:p/>
-    <w:p>
+    <w:p>
+      <w:pPr>
+        <w:pStyle w:val="FigureWithCaption"/>
+      </w:pPr>
       <w:r>
         <w:drawing>
           <wp:inline>
-            <wp:extent cx="1524000" cy="1524000"/>
+            <wp:extent cx="5334000" cy="5334000"/>
             <wp:effectExtent b="0" l="0" r="0" t="0"/>
-            <wp:docPr descr="" id="1" name="Picture"/>
+            <wp:docPr descr="Figure 1 Your caption here." id="1" name="Picture"/>
             <a:graphic>
               <a:graphicData uri="http://schemas.openxmlformats.org/drawingml/2006/picture">
                 <pic:pic>
                   <pic:nvPicPr>
-                    <pic:cNvPr descr="Figs/plot.pdf" id="0" name="Picture"/>
+                    <pic:cNvPr descr="ms_files/figure-docx/figName-1.png" id="0" name="Picture"/>
                     <pic:cNvPicPr>
                       <a:picLocks noChangeArrowheads="1" noChangeAspect="1"/>
                     </pic:cNvPicPr>
@@ -880,7 +964,7 @@
                   <pic:spPr bwMode="auto">
                     <a:xfrm>
                       <a:off x="0" y="0"/>
-                      <a:ext cx="1524000" cy="1524000"/>
+                      <a:ext cx="5334000" cy="5334000"/>
                     </a:xfrm>
                     <a:prstGeom prst="rect">
                       <a:avLst/>
@@ -904,16 +988,98 @@
         <w:pStyle w:val="ImageCaption"/>
       </w:pPr>
       <w:r>
-        <w:t xml:space="preserve">Caption here.</w:t>
-      </w:r>
-    </w:p>
-    <w:p/>
+        <w:t xml:space="preserve">Figure 1 Your caption here.</w:t>
+      </w:r>
+    </w:p>
+    <w:p>
+      <w:pPr>
+        <w:pStyle w:val="BodyText"/>
+      </w:pPr>
+      <w:r>
+        <w:t xml:space="preserve">Or if you already have the figure:</w:t>
+      </w:r>
+      <w:r>
+        <w:t xml:space="preserve"> </w:t>
+      </w:r>
+      <w:r>
+        <w:t xml:space="preserve">And cite it as Figure</w:t>
+      </w:r>
+      <w:r>
+        <w:t xml:space="preserve"> </w:t>
+      </w:r>
+      <w:r>
+        <w:t xml:space="preserve">2</w:t>
+      </w:r>
+      <w:r>
+        <w:t xml:space="preserve">.</w:t>
+      </w:r>
+    </w:p>
+    <w:p>
+      <w:pPr>
+        <w:pStyle w:val="FigureWithCaption"/>
+      </w:pPr>
+      <w:r>
+        <w:drawing>
+          <wp:inline>
+            <wp:extent cx="3810000" cy="2540000"/>
+            <wp:effectExtent b="0" l="0" r="0" t="0"/>
+            <wp:docPr descr="Figure 2 Caption here." id="1" name="Picture"/>
+            <a:graphic>
+              <a:graphicData uri="http://schemas.openxmlformats.org/drawingml/2006/picture">
+                <pic:pic>
+                  <pic:nvPicPr>
+                    <pic:cNvPr descr="/Users/dli/Github/workflow_demo/Figs/plot.pdf" id="0" name="Picture"/>
+                    <pic:cNvPicPr>
+                      <a:picLocks noChangeArrowheads="1" noChangeAspect="1"/>
+                    </pic:cNvPicPr>
+                  </pic:nvPicPr>
+                  <pic:blipFill>
+                    <a:blip r:embed="rId29"/>
+                    <a:stretch>
+                      <a:fillRect/>
+                    </a:stretch>
+                  </pic:blipFill>
+                  <pic:spPr bwMode="auto">
+                    <a:xfrm>
+                      <a:off x="0" y="0"/>
+                      <a:ext cx="3810000" cy="2540000"/>
+                    </a:xfrm>
+                    <a:prstGeom prst="rect">
+                      <a:avLst/>
+                    </a:prstGeom>
+                    <a:noFill/>
+                    <a:ln w="9525">
+                      <a:noFill/>
+                      <a:headEnd/>
+                      <a:tailEnd/>
+                    </a:ln>
+                  </pic:spPr>
+                </pic:pic>
+              </a:graphicData>
+            </a:graphic>
+          </wp:inline>
+        </w:drawing>
+      </w:r>
+    </w:p>
+    <w:p>
+      <w:pPr>
+        <w:pStyle w:val="ImageCaption"/>
+      </w:pPr>
+      <w:r>
+        <w:t xml:space="preserve">Figure 2 Caption here.</w:t>
+      </w:r>
+    </w:p>
+    <w:p>
+      <w:pPr>
+        <w:pStyle w:val="BodyText"/>
+      </w:pPr>
+    </w:p>
     <w:p>
       <w:pPr>
         <w:pStyle w:val="Heading1"/>
       </w:pPr>
-      <w:bookmarkStart w:id="29" w:name="references"/>
-      <w:bookmarkEnd w:id="29"/>
+      <w:bookmarkStart w:id="30" w:name="references"/>
+      <w:bookmarkEnd w:id="30"/>
       <w:r>
         <w:t xml:space="preserve">References</w:t>
       </w:r>
@@ -956,7 +1122,22 @@
 </file>
 
 <file path=word/footnotes.xml><?xml version="1.0" encoding="utf-8"?>
-<w:footnotes xmlns:w="http://schemas.openxmlformats.org/wordprocessingml/2006/main" xmlns:m="http://schemas.openxmlformats.org/officeDocument/2006/math" xmlns:r="http://schemas.openxmlformats.org/officeDocument/2006/relationships" xmlns:o="urn:schemas-microsoft-com:office:office" xmlns:v="urn:schemas-microsoft-com:vml" xmlns:w10="urn:schemas-microsoft-com:office:word" xmlns:a="http://schemas.openxmlformats.org/drawingml/2006/main" xmlns:pic="http://schemas.openxmlformats.org/drawingml/2006/picture" xmlns:wp="http://schemas.openxmlformats.org/drawingml/2006/wordprocessingDrawing"/>
+<w:footnotes xmlns:w="http://schemas.openxmlformats.org/wordprocessingml/2006/main" xmlns:m="http://schemas.openxmlformats.org/officeDocument/2006/math" xmlns:r="http://schemas.openxmlformats.org/officeDocument/2006/relationships" xmlns:o="urn:schemas-microsoft-com:office:office" xmlns:v="urn:schemas-microsoft-com:vml" xmlns:w10="urn:schemas-microsoft-com:office:word" xmlns:a="http://schemas.openxmlformats.org/drawingml/2006/main" xmlns:pic="http://schemas.openxmlformats.org/drawingml/2006/picture" xmlns:wp="http://schemas.openxmlformats.org/drawingml/2006/wordprocessingDrawing">
+  <w:footnote w:type="continuationSeparator" w:id="0">
+    <w:p>
+      <w:r>
+        <w:continuationSeparator/>
+      </w:r>
+    </w:p>
+  </w:footnote>
+  <w:footnote w:type="separator" w:id="-1">
+    <w:p>
+      <w:r>
+        <w:separator/>
+      </w:r>
+    </w:p>
+  </w:footnote>
+</w:footnotes>
 </file>
 
 <file path=word/numbering.xml><?xml version="1.0" encoding="utf-8"?>
@@ -1043,7 +1224,7 @@
     </w:lvl>
   </w:abstractNum>
   <w:abstractNum w:abstractNumId="990">
-    <w:nsid w:val="8681b940"/>
+    <w:nsid w:val="272da760"/>
     <w:multiLevelType w:val="multilevel"/>
     <w:lvl w:ilvl="0">
       <w:numFmt w:val="bullet"/>
@@ -1153,13 +1334,25 @@
   <w:style w:type="paragraph" w:default="1" w:styleId="Normal">
     <w:name w:val="Normal"/>
     <w:qFormat/>
+  </w:style>
+  <w:style w:type="paragraph" w:styleId="BodyText">
+    <w:name w:val="Body Text"/>
+    <w:basedOn w:val="Normal"/>
+    <w:link w:val="BodyTextChar"/>
     <w:pPr>
       <w:spacing w:before="180" w:after="180"/>
     </w:pPr>
-  </w:style>
-  <w:style w:type="paragraph" w:styleId="Compact">
+    <w:qFormat/>
+  </w:style>
+  <w:style w:type="paragraph" w:customStyle="1" w:styleId="FirstParagraph">
+    <w:name w:val="First Paragraph"/>
+    <w:basedOn w:val="BodyText"/>
+    <w:next w:val="BodyText"/>
+    <w:qFormat/>
+  </w:style>
+  <w:style w:type="paragraph" w:customStyle="1" w:styleId="Compact">
     <w:name w:val="Compact"/>
-    <w:basedOn w:val="Normal"/>
+    <w:basedOn w:val="BodyText"/>
     <w:qFormat/>
     <w:pPr>
       <w:spacing w:before="36" w:after="36"/>
@@ -1168,7 +1361,7 @@
   <w:style w:type="paragraph" w:styleId="Title">
     <w:name w:val="Title"/>
     <w:basedOn w:val="Normal"/>
-    <w:next w:val="Normal"/>
+    <w:next w:val="BodyText"/>
     <w:qFormat/>
     <w:pPr>
       <w:keepNext/>
@@ -1188,7 +1381,7 @@
   <w:style w:type="paragraph" w:styleId="Subtitle">
     <w:name w:val="Subtitle"/>
     <w:basedOn w:val="Title"/>
-    <w:next w:val="Normal"/>
+    <w:next w:val="BodyText"/>
     <w:qFormat/>
     <w:pPr>
       <w:keepNext/>
@@ -1201,9 +1394,9 @@
       <w:szCs w:val="30"/>
     </w:rPr>
   </w:style>
-  <w:style w:type="paragraph" w:styleId="Author">
+  <w:style w:type="paragraph" w:customStyle="1" w:styleId="Author">
     <w:name w:val="Author"/>
-    <w:next w:val="Normal"/>
+    <w:next w:val="BodyText"/>
     <w:qFormat/>
     <w:pPr>
       <w:keepNext/>
@@ -1213,7 +1406,7 @@
   </w:style>
   <w:style w:type="paragraph" w:styleId="Date">
     <w:name w:val="Date"/>
-    <w:next w:val="Normal"/>
+    <w:next w:val="BodyText"/>
     <w:qFormat/>
     <w:pPr>
       <w:keepNext/>
@@ -1221,10 +1414,10 @@
       <w:jc w:val="center"/>
     </w:pPr>
   </w:style>
-  <w:style w:type="paragraph" w:styleId="Abstract">
+  <w:style w:type="paragraph" w:customStyle="1" w:styleId="Abstract">
     <w:name w:val="Abstract"/>
     <w:basedOn w:val="Normal"/>
-    <w:next w:val="Normal"/>
+    <w:next w:val="BodyText"/>
     <w:qFormat/>
     <w:pPr>
       <w:keepNext/>
@@ -1247,7 +1440,7 @@
   <w:style w:type="paragraph" w:styleId="Heading1">
     <w:name w:val="Heading 1"/>
     <w:basedOn w:val="Normal"/>
-    <w:next w:val="Normal"/>
+    <w:next w:val="BodyText"/>
     <w:uiPriority w:val="9"/>
     <w:qFormat/>
     <w:pPr>
@@ -1268,7 +1461,7 @@
   <w:style w:type="paragraph" w:styleId="Heading2">
     <w:name w:val="Heading 2"/>
     <w:basedOn w:val="Normal"/>
-    <w:next w:val="Normal"/>
+    <w:next w:val="BodyText"/>
     <w:uiPriority w:val="9"/>
     <w:unhideWhenUsed/>
     <w:qFormat/>
@@ -1290,7 +1483,7 @@
   <w:style w:type="paragraph" w:styleId="Heading3">
     <w:name w:val="Heading 3"/>
     <w:basedOn w:val="Normal"/>
-    <w:next w:val="Normal"/>
+    <w:next w:val="BodyText"/>
     <w:uiPriority w:val="9"/>
     <w:unhideWhenUsed/>
     <w:qFormat/>
@@ -1298,7 +1491,7 @@
       <w:keepNext/>
       <w:keepLines/>
       <w:spacing w:before="200" w:after="0"/>
-      <w:outlineLvl w:val="1"/>
+      <w:outlineLvl w:val="2"/>
     </w:pPr>
     <w:rPr>
       <w:rFonts w:asciiTheme="majorHAnsi" w:eastAsiaTheme="majorEastAsia" w:hAnsiTheme="majorHAnsi" w:cstheme="majorBidi"/>
@@ -1312,7 +1505,7 @@
   <w:style w:type="paragraph" w:styleId="Heading4">
     <w:name w:val="Heading 4"/>
     <w:basedOn w:val="Normal"/>
-    <w:next w:val="Normal"/>
+    <w:next w:val="BodyText"/>
     <w:uiPriority w:val="9"/>
     <w:unhideWhenUsed/>
     <w:qFormat/>
@@ -1320,7 +1513,7 @@
       <w:keepNext/>
       <w:keepLines/>
       <w:spacing w:before="200" w:after="0"/>
-      <w:outlineLvl w:val="1"/>
+      <w:outlineLvl w:val="3"/>
     </w:pPr>
     <w:rPr>
       <w:rFonts w:asciiTheme="majorHAnsi" w:eastAsiaTheme="majorEastAsia" w:hAnsiTheme="majorHAnsi" w:cstheme="majorBidi"/>
@@ -1334,7 +1527,7 @@
   <w:style w:type="paragraph" w:styleId="Heading5">
     <w:name w:val="Heading 5"/>
     <w:basedOn w:val="Normal"/>
-    <w:next w:val="Normal"/>
+    <w:next w:val="BodyText"/>
     <w:uiPriority w:val="9"/>
     <w:unhideWhenUsed/>
     <w:qFormat/>
@@ -1342,7 +1535,7 @@
       <w:keepNext/>
       <w:keepLines/>
       <w:spacing w:before="200" w:after="0"/>
-      <w:outlineLvl w:val="1"/>
+      <w:outlineLvl w:val="4"/>
     </w:pPr>
     <w:rPr>
       <w:rFonts w:asciiTheme="majorHAnsi" w:eastAsiaTheme="majorEastAsia" w:hAnsiTheme="majorHAnsi" w:cstheme="majorBidi"/>
@@ -1353,15 +1546,36 @@
       <w:szCs w:val="24"/>
     </w:rPr>
   </w:style>
-  <w:style w:type="paragraph" w:styleId="BlockQuote">
-    <w:name w:val="Block Quote"/>
+  <w:style w:type="paragraph" w:styleId="Heading6">
+    <w:name w:val="Heading 6"/>
     <w:basedOn w:val="Normal"/>
-    <w:next w:val="Normal"/>
+    <w:next w:val="BodyText"/>
+    <w:uiPriority w:val="9"/>
+    <w:unhideWhenUsed/>
+    <w:qFormat/>
+    <w:pPr>
+      <w:keepNext/>
+      <w:keepLines/>
+      <w:spacing w:before="200" w:after="0"/>
+      <w:outlineLvl w:val="5"/>
+    </w:pPr>
+    <w:rPr>
+      <w:rFonts w:asciiTheme="majorHAnsi" w:eastAsiaTheme="majorEastAsia" w:hAnsiTheme="majorHAnsi" w:cstheme="majorBidi"/>
+      <w:color w:val="4F81BD" w:themeColor="accent1"/>
+      <w:sz w:val="24"/>
+      <w:szCs w:val="24"/>
+    </w:rPr>
+  </w:style>
+  <w:style w:type="paragraph" w:styleId="BlockText">
+    <w:name w:val="Block Text"/>
+    <w:basedOn w:val="BodyText"/>
+    <w:next w:val="BodyText"/>
     <w:uiPriority w:val="9"/>
     <w:unhideWhenUsed/>
     <w:qFormat/>
     <w:pPr>
       <w:spacing w:before="100" w:after="100"/>
+      <w:ind w:firstLine="0"/>
     </w:pPr>
     <w:rPr>
       <w:rFonts w:asciiTheme="majorHAnsi" w:eastAsiaTheme="majorEastAsia" w:hAnsiTheme="majorHAnsi" w:cstheme="majorBidi"/>
@@ -1398,7 +1612,7 @@
       </w:tblCellMar>
     </w:tblPr>
   </w:style>
-  <w:style w:type="paragraph" w:styleId="DefinitionTerm">
+  <w:style w:type="paragraph" w:customStyle="1" w:styleId="DefinitionTerm">
     <w:name w:val="Definition Term"/>
     <w:basedOn w:val="Normal"/>
     <w:next w:val="Definition"/>
@@ -1411,20 +1625,12 @@
       <w:b/>
     </w:rPr>
   </w:style>
-  <w:style w:type="paragraph" w:styleId="Definition">
+  <w:style w:type="paragraph" w:customStyle="1" w:styleId="Definition">
     <w:name w:val="Definition"/>
     <w:basedOn w:val="Normal"/>
   </w:style>
-  <w:style w:type="paragraph" w:styleId="BodyText">
-    <w:name w:val="Body Text"/>
-    <w:basedOn w:val="Normal"/>
-    <w:link w:val="BodyTextChar"/>
-    <w:pPr>
-      <w:spacing w:after="120"/>
-    </w:pPr>
-  </w:style>
-  <w:style w:type="paragraph" w:styleId="TableCaption">
-    <w:name w:val="Table Caption"/>
+  <w:style w:type="paragraph" w:styleId="Caption">
+    <w:name w:val="Caption"/>
     <w:basedOn w:val="Normal"/>
     <w:link w:val="BodyTextChar"/>
     <w:pPr>
@@ -1434,16 +1640,27 @@
       <w:i/>
     </w:rPr>
   </w:style>
-  <w:style w:type="paragraph" w:styleId="ImageCaption">
+  <w:style w:type="paragraph" w:customStyle="1" w:styleId="TableCaption">
+    <w:name w:val="Table Caption"/>
+    <w:basedOn w:val="Caption"/>
+    <w:pPr>
+      <w:keepNext/>
+    </w:pPr>
+  </w:style>
+  <w:style w:type="paragraph" w:customStyle="1" w:styleId="ImageCaption">
     <w:name w:val="Image Caption"/>
+    <w:basedOn w:val="Caption"/>
+  </w:style>
+  <w:style w:type="paragraph" w:customStyle="1" w:styleId="Figure">
+    <w:name w:val="Figure"/>
     <w:basedOn w:val="Normal"/>
-    <w:link w:val="BodyTextChar"/>
+  </w:style>
+  <w:style w:type="paragraph" w:customStyle="1" w:styleId="FigureWithCaption">
+    <w:name w:val="Figure with Caption"/>
+    <w:basedOn w:val="Figure"/>
     <w:pPr>
-      <w:spacing w:before="0" w:after="120"/>
+      <w:keepNext/>
     </w:pPr>
-    <w:rPr>
-      <w:i/>
-    </w:rPr>
   </w:style>
   <w:style w:type="character" w:customStyle="1" w:styleId="BodyTextChar">
     <w:name w:val="Body Text Char"/>
@@ -1458,18 +1675,36 @@
       <w:sz w:val="22"/>
     </w:rPr>
   </w:style>
-  <w:style w:type="character" w:customStyle="1" w:styleId="FootnoteRef">
-    <w:name w:val="Footnote Ref"/>
+  <w:style w:type="character" w:styleId="FootnoteReference">
+    <w:name w:val="Footnote Reference"/>
     <w:basedOn w:val="BodyTextChar"/>
     <w:rPr>
       <w:vertAlign w:val="superscript"/>
     </w:rPr>
   </w:style>
-  <w:style w:type="character" w:customStyle="1" w:styleId="Link">
-    <w:name w:val="Link"/>
+  <w:style w:type="character" w:styleId="Hyperlink">
+    <w:name w:val="Hyperlink"/>
     <w:basedOn w:val="BodyTextChar"/>
     <w:rPr>
       <w:color w:val="4F81BD" w:themeColor="accent1"/>
+    </w:rPr>
+  </w:style>
+  <w:style w:type="paragraph" w:styleId="TOCHeading">
+    <w:name w:val="TOC Heading"/>
+    <w:basedOn w:val="Heading1"/>
+    <w:next w:val="BodyText"/>
+    <w:uiPriority w:val="39"/>
+    <w:unhideWhenUsed/>
+    <w:qFormat/>
+    <w:pPr>
+      <w:spacing w:before="240" w:line="259" w:lineRule="auto"/>
+      <w:outlineLvl w:val="9"/>
+    </w:pPr>
+    <w:rPr>
+      <w:rFonts w:asciiTheme="majorHAnsi" w:eastAsiaTheme="majorEastAsia" w:hAnsiTheme="majorHAnsi" w:cstheme="majorBidi"/>
+      <w:b w:val="0"/>
+      <w:bCs w:val="0"/>
+      <w:color w:val="365F91" w:themeColor="accent1" w:themeShade="BF"/>
     </w:rPr>
   </w:style>
   <w:style w:type="paragraph" w:customStyle="1" w:styleId="SourceCode">
@@ -1478,13 +1713,15 @@
     <w:link w:val="VerbatimChar"/>
     <w:pPr>
       <w:wordWrap w:val="off"/>
+      <w:shd w:val="clear" w:fill="f8f8f8"/>
     </w:pPr>
   </w:style>
   <w:style w:type="character" w:customStyle="1" w:styleId="KeywordTok">
     <w:name w:val="KeywordTok"/>
     <w:basedOn w:val="VerbatimChar"/>
     <w:rPr>
-      <w:color w:val="007020"/>
+      <w:color w:val="204a87"/>
+      <w:shd w:val="clear" w:fill="f8f8f8"/>
       <w:b/>
     </w:rPr>
   </w:style>
@@ -1492,49 +1729,125 @@
     <w:name w:val="DataTypeTok"/>
     <w:basedOn w:val="VerbatimChar"/>
     <w:rPr>
-      <w:color w:val="902000"/>
+      <w:color w:val="204a87"/>
+      <w:shd w:val="clear" w:fill="f8f8f8"/>
     </w:rPr>
   </w:style>
   <w:style w:type="character" w:customStyle="1" w:styleId="DecValTok">
     <w:name w:val="DecValTok"/>
     <w:basedOn w:val="VerbatimChar"/>
     <w:rPr>
-      <w:color w:val="40a070"/>
+      <w:color w:val="0000cf"/>
+      <w:shd w:val="clear" w:fill="f8f8f8"/>
     </w:rPr>
   </w:style>
   <w:style w:type="character" w:customStyle="1" w:styleId="BaseNTok">
     <w:name w:val="BaseNTok"/>
     <w:basedOn w:val="VerbatimChar"/>
     <w:rPr>
-      <w:color w:val="40a070"/>
+      <w:color w:val="0000cf"/>
+      <w:shd w:val="clear" w:fill="f8f8f8"/>
     </w:rPr>
   </w:style>
   <w:style w:type="character" w:customStyle="1" w:styleId="FloatTok">
     <w:name w:val="FloatTok"/>
     <w:basedOn w:val="VerbatimChar"/>
     <w:rPr>
-      <w:color w:val="40a070"/>
+      <w:color w:val="0000cf"/>
+      <w:shd w:val="clear" w:fill="f8f8f8"/>
+    </w:rPr>
+  </w:style>
+  <w:style w:type="character" w:customStyle="1" w:styleId="ConstantTok">
+    <w:name w:val="ConstantTok"/>
+    <w:basedOn w:val="VerbatimChar"/>
+    <w:rPr>
+      <w:color w:val="000000"/>
+      <w:shd w:val="clear" w:fill="f8f8f8"/>
     </w:rPr>
   </w:style>
   <w:style w:type="character" w:customStyle="1" w:styleId="CharTok">
     <w:name w:val="CharTok"/>
     <w:basedOn w:val="VerbatimChar"/>
     <w:rPr>
-      <w:color w:val="4070a0"/>
+      <w:color w:val="4e9a06"/>
+      <w:shd w:val="clear" w:fill="f8f8f8"/>
+    </w:rPr>
+  </w:style>
+  <w:style w:type="character" w:customStyle="1" w:styleId="SpecialCharTok">
+    <w:name w:val="SpecialCharTok"/>
+    <w:basedOn w:val="VerbatimChar"/>
+    <w:rPr>
+      <w:color w:val="000000"/>
+      <w:shd w:val="clear" w:fill="f8f8f8"/>
     </w:rPr>
   </w:style>
   <w:style w:type="character" w:customStyle="1" w:styleId="StringTok">
     <w:name w:val="StringTok"/>
     <w:basedOn w:val="VerbatimChar"/>
     <w:rPr>
-      <w:color w:val="4070a0"/>
+      <w:color w:val="4e9a06"/>
+      <w:shd w:val="clear" w:fill="f8f8f8"/>
+    </w:rPr>
+  </w:style>
+  <w:style w:type="character" w:customStyle="1" w:styleId="VerbatimStringTok">
+    <w:name w:val="VerbatimStringTok"/>
+    <w:basedOn w:val="VerbatimChar"/>
+    <w:rPr>
+      <w:color w:val="4e9a06"/>
+      <w:shd w:val="clear" w:fill="f8f8f8"/>
+    </w:rPr>
+  </w:style>
+  <w:style w:type="character" w:customStyle="1" w:styleId="SpecialStringTok">
+    <w:name w:val="SpecialStringTok"/>
+    <w:basedOn w:val="VerbatimChar"/>
+    <w:rPr>
+      <w:color w:val="4e9a06"/>
+      <w:shd w:val="clear" w:fill="f8f8f8"/>
+    </w:rPr>
+  </w:style>
+  <w:style w:type="character" w:customStyle="1" w:styleId="ImportTok">
+    <w:name w:val="ImportTok"/>
+    <w:basedOn w:val="VerbatimChar"/>
+    <w:rPr>
+      <w:shd w:val="clear" w:fill="f8f8f8"/>
     </w:rPr>
   </w:style>
   <w:style w:type="character" w:customStyle="1" w:styleId="CommentTok">
     <w:name w:val="CommentTok"/>
     <w:basedOn w:val="VerbatimChar"/>
     <w:rPr>
-      <w:color w:val="60a0b0"/>
+      <w:color w:val="8f5902"/>
+      <w:shd w:val="clear" w:fill="f8f8f8"/>
+      <w:i/>
+    </w:rPr>
+  </w:style>
+  <w:style w:type="character" w:customStyle="1" w:styleId="DocumentationTok">
+    <w:name w:val="DocumentationTok"/>
+    <w:basedOn w:val="VerbatimChar"/>
+    <w:rPr>
+      <w:color w:val="8f5902"/>
+      <w:shd w:val="clear" w:fill="f8f8f8"/>
+      <w:b/>
+      <w:i/>
+    </w:rPr>
+  </w:style>
+  <w:style w:type="character" w:customStyle="1" w:styleId="AnnotationTok">
+    <w:name w:val="AnnotationTok"/>
+    <w:basedOn w:val="VerbatimChar"/>
+    <w:rPr>
+      <w:color w:val="8f5902"/>
+      <w:shd w:val="clear" w:fill="f8f8f8"/>
+      <w:b/>
+      <w:i/>
+    </w:rPr>
+  </w:style>
+  <w:style w:type="character" w:customStyle="1" w:styleId="CommentVarTok">
+    <w:name w:val="CommentVarTok"/>
+    <w:basedOn w:val="VerbatimChar"/>
+    <w:rPr>
+      <w:color w:val="8f5902"/>
+      <w:shd w:val="clear" w:fill="f8f8f8"/>
+      <w:b/>
       <w:i/>
     </w:rPr>
   </w:style>
@@ -1542,147 +1855,125 @@
     <w:name w:val="OtherTok"/>
     <w:basedOn w:val="VerbatimChar"/>
     <w:rPr>
-      <w:color w:val="007020"/>
+      <w:color w:val="8f5902"/>
+      <w:shd w:val="clear" w:fill="f8f8f8"/>
+    </w:rPr>
+  </w:style>
+  <w:style w:type="character" w:customStyle="1" w:styleId="FunctionTok">
+    <w:name w:val="FunctionTok"/>
+    <w:basedOn w:val="VerbatimChar"/>
+    <w:rPr>
+      <w:color w:val="000000"/>
+      <w:shd w:val="clear" w:fill="f8f8f8"/>
+    </w:rPr>
+  </w:style>
+  <w:style w:type="character" w:customStyle="1" w:styleId="VariableTok">
+    <w:name w:val="VariableTok"/>
+    <w:basedOn w:val="VerbatimChar"/>
+    <w:rPr>
+      <w:color w:val="000000"/>
+      <w:shd w:val="clear" w:fill="f8f8f8"/>
+    </w:rPr>
+  </w:style>
+  <w:style w:type="character" w:customStyle="1" w:styleId="ControlFlowTok">
+    <w:name w:val="ControlFlowTok"/>
+    <w:basedOn w:val="VerbatimChar"/>
+    <w:rPr>
+      <w:color w:val="204a87"/>
+      <w:shd w:val="clear" w:fill="f8f8f8"/>
+      <w:b/>
+    </w:rPr>
+  </w:style>
+  <w:style w:type="character" w:customStyle="1" w:styleId="OperatorTok">
+    <w:name w:val="OperatorTok"/>
+    <w:basedOn w:val="VerbatimChar"/>
+    <w:rPr>
+      <w:color w:val="ce5c00"/>
+      <w:shd w:val="clear" w:fill="f8f8f8"/>
+      <w:b/>
+    </w:rPr>
+  </w:style>
+  <w:style w:type="character" w:customStyle="1" w:styleId="BuiltInTok">
+    <w:name w:val="BuiltInTok"/>
+    <w:basedOn w:val="VerbatimChar"/>
+    <w:rPr>
+      <w:shd w:val="clear" w:fill="f8f8f8"/>
+    </w:rPr>
+  </w:style>
+  <w:style w:type="character" w:customStyle="1" w:styleId="ExtensionTok">
+    <w:name w:val="ExtensionTok"/>
+    <w:basedOn w:val="VerbatimChar"/>
+    <w:rPr>
+      <w:shd w:val="clear" w:fill="f8f8f8"/>
+    </w:rPr>
+  </w:style>
+  <w:style w:type="character" w:customStyle="1" w:styleId="PreprocessorTok">
+    <w:name w:val="PreprocessorTok"/>
+    <w:basedOn w:val="VerbatimChar"/>
+    <w:rPr>
+      <w:color w:val="8f5902"/>
+      <w:shd w:val="clear" w:fill="f8f8f8"/>
+      <w:i/>
+    </w:rPr>
+  </w:style>
+  <w:style w:type="character" w:customStyle="1" w:styleId="AttributeTok">
+    <w:name w:val="AttributeTok"/>
+    <w:basedOn w:val="VerbatimChar"/>
+    <w:rPr>
+      <w:color w:val="c4a000"/>
+      <w:shd w:val="clear" w:fill="f8f8f8"/>
+    </w:rPr>
+  </w:style>
+  <w:style w:type="character" w:customStyle="1" w:styleId="RegionMarkerTok">
+    <w:name w:val="RegionMarkerTok"/>
+    <w:basedOn w:val="VerbatimChar"/>
+    <w:rPr>
+      <w:shd w:val="clear" w:fill="f8f8f8"/>
+    </w:rPr>
+  </w:style>
+  <w:style w:type="character" w:customStyle="1" w:styleId="InformationTok">
+    <w:name w:val="InformationTok"/>
+    <w:basedOn w:val="VerbatimChar"/>
+    <w:rPr>
+      <w:color w:val="8f5902"/>
+      <w:shd w:val="clear" w:fill="f8f8f8"/>
+      <w:b/>
+      <w:i/>
+    </w:rPr>
+  </w:style>
+  <w:style w:type="character" w:customStyle="1" w:styleId="WarningTok">
+    <w:name w:val="WarningTok"/>
+    <w:basedOn w:val="VerbatimChar"/>
+    <w:rPr>
+      <w:color w:val="8f5902"/>
+      <w:shd w:val="clear" w:fill="f8f8f8"/>
+      <w:b/>
+      <w:i/>
     </w:rPr>
   </w:style>
   <w:style w:type="character" w:customStyle="1" w:styleId="AlertTok">
     <w:name w:val="AlertTok"/>
     <w:basedOn w:val="VerbatimChar"/>
     <w:rPr>
-      <w:color w:val="ff0000"/>
-      <w:b/>
-    </w:rPr>
-  </w:style>
-  <w:style w:type="character" w:customStyle="1" w:styleId="FunctionTok">
-    <w:name w:val="FunctionTok"/>
-    <w:basedOn w:val="VerbatimChar"/>
-    <w:rPr>
-      <w:color w:val="06287e"/>
-    </w:rPr>
-  </w:style>
-  <w:style w:type="character" w:customStyle="1" w:styleId="RegionMarkerTok">
-    <w:name w:val="RegionMarkerTok"/>
-    <w:basedOn w:val="VerbatimChar"/>
-    <w:rPr/>
+      <w:color w:val="ef2929"/>
+      <w:shd w:val="clear" w:fill="f8f8f8"/>
+    </w:rPr>
   </w:style>
   <w:style w:type="character" w:customStyle="1" w:styleId="ErrorTok">
     <w:name w:val="ErrorTok"/>
     <w:basedOn w:val="VerbatimChar"/>
     <w:rPr>
-      <w:color w:val="ff0000"/>
+      <w:color w:val="a40000"/>
+      <w:shd w:val="clear" w:fill="f8f8f8"/>
       <w:b/>
     </w:rPr>
   </w:style>
   <w:style w:type="character" w:customStyle="1" w:styleId="NormalTok">
     <w:name w:val="NormalTok"/>
     <w:basedOn w:val="VerbatimChar"/>
-    <w:rPr/>
-  </w:style>
-  <w:style w:type="paragraph" w:customStyle="1" w:styleId="SourceCode">
-    <w:name w:val="Source Code"/>
-    <w:basedOn w:val="Normal"/>
-    <w:link w:val="VerbatimChar"/>
-    <w:pPr>
-      <w:wordWrap w:val="off"/>
-    </w:pPr>
-  </w:style>
-  <w:style w:type="character" w:customStyle="1" w:styleId="KeywordTok">
-    <w:name w:val="KeywordTok"/>
-    <w:basedOn w:val="VerbatimChar"/>
-    <w:rPr>
-      <w:color w:val="007020"/>
-      <w:b/>
-    </w:rPr>
-  </w:style>
-  <w:style w:type="character" w:customStyle="1" w:styleId="DataTypeTok">
-    <w:name w:val="DataTypeTok"/>
-    <w:basedOn w:val="VerbatimChar"/>
-    <w:rPr>
-      <w:color w:val="902000"/>
-    </w:rPr>
-  </w:style>
-  <w:style w:type="character" w:customStyle="1" w:styleId="DecValTok">
-    <w:name w:val="DecValTok"/>
-    <w:basedOn w:val="VerbatimChar"/>
-    <w:rPr>
-      <w:color w:val="40a070"/>
-    </w:rPr>
-  </w:style>
-  <w:style w:type="character" w:customStyle="1" w:styleId="BaseNTok">
-    <w:name w:val="BaseNTok"/>
-    <w:basedOn w:val="VerbatimChar"/>
-    <w:rPr>
-      <w:color w:val="40a070"/>
-    </w:rPr>
-  </w:style>
-  <w:style w:type="character" w:customStyle="1" w:styleId="FloatTok">
-    <w:name w:val="FloatTok"/>
-    <w:basedOn w:val="VerbatimChar"/>
-    <w:rPr>
-      <w:color w:val="40a070"/>
-    </w:rPr>
-  </w:style>
-  <w:style w:type="character" w:customStyle="1" w:styleId="CharTok">
-    <w:name w:val="CharTok"/>
-    <w:basedOn w:val="VerbatimChar"/>
-    <w:rPr>
-      <w:color w:val="4070a0"/>
-    </w:rPr>
-  </w:style>
-  <w:style w:type="character" w:customStyle="1" w:styleId="StringTok">
-    <w:name w:val="StringTok"/>
-    <w:basedOn w:val="VerbatimChar"/>
-    <w:rPr>
-      <w:color w:val="4070a0"/>
-    </w:rPr>
-  </w:style>
-  <w:style w:type="character" w:customStyle="1" w:styleId="CommentTok">
-    <w:name w:val="CommentTok"/>
-    <w:basedOn w:val="VerbatimChar"/>
-    <w:rPr>
-      <w:color w:val="60a0b0"/>
-      <w:i/>
-    </w:rPr>
-  </w:style>
-  <w:style w:type="character" w:customStyle="1" w:styleId="OtherTok">
-    <w:name w:val="OtherTok"/>
-    <w:basedOn w:val="VerbatimChar"/>
-    <w:rPr>
-      <w:color w:val="007020"/>
-    </w:rPr>
-  </w:style>
-  <w:style w:type="character" w:customStyle="1" w:styleId="AlertTok">
-    <w:name w:val="AlertTok"/>
-    <w:basedOn w:val="VerbatimChar"/>
-    <w:rPr>
-      <w:color w:val="ff0000"/>
-      <w:b/>
-    </w:rPr>
-  </w:style>
-  <w:style w:type="character" w:customStyle="1" w:styleId="FunctionTok">
-    <w:name w:val="FunctionTok"/>
-    <w:basedOn w:val="VerbatimChar"/>
-    <w:rPr>
-      <w:color w:val="06287e"/>
-    </w:rPr>
-  </w:style>
-  <w:style w:type="character" w:customStyle="1" w:styleId="RegionMarkerTok">
-    <w:name w:val="RegionMarkerTok"/>
-    <w:basedOn w:val="VerbatimChar"/>
-    <w:rPr/>
-  </w:style>
-  <w:style w:type="character" w:customStyle="1" w:styleId="ErrorTok">
-    <w:name w:val="ErrorTok"/>
-    <w:basedOn w:val="VerbatimChar"/>
-    <w:rPr>
-      <w:color w:val="ff0000"/>
-      <w:b/>
-    </w:rPr>
-  </w:style>
-  <w:style w:type="character" w:customStyle="1" w:styleId="NormalTok">
-    <w:name w:val="NormalTok"/>
-    <w:basedOn w:val="VerbatimChar"/>
-    <w:rPr/>
+    <w:rPr>
+      <w:shd w:val="clear" w:fill="f8f8f8"/>
+    </w:rPr>
   </w:style>
 </w:styles>
 </file>

</xml_diff>